<commit_message>
main menu updated(add music)
</commit_message>
<xml_diff>
--- a/Описание.docx
+++ b/Описание.docx
@@ -1,41 +1,50 @@
 
 <file path=word/document.xml><?xml version="1.0" encoding="utf-8"?>
-<w:document xmlns:ve="http://schemas.openxmlformats.org/markup-compatibility/2006" xmlns:o="urn:schemas-microsoft-com:office:office" xmlns:r="http://schemas.openxmlformats.org/officeDocument/2006/relationships" xmlns:m="http://schemas.openxmlformats.org/officeDocument/2006/math" xmlns:v="urn:schemas-microsoft-com:vml" xmlns:wp="http://schemas.openxmlformats.org/drawingml/2006/wordprocessingDrawing" xmlns:w10="urn:schemas-microsoft-com:office:word" xmlns:w="http://schemas.openxmlformats.org/wordprocessingml/2006/main" xmlns:wne="http://schemas.microsoft.com/office/word/2006/wordml">
+<w:document xmlns:o="urn:schemas-microsoft-com:office:office" xmlns:r="http://schemas.openxmlformats.org/officeDocument/2006/relationships" xmlns:v="urn:schemas-microsoft-com:vml" xmlns:w="http://schemas.openxmlformats.org/wordprocessingml/2006/main" xmlns:w10="urn:schemas-microsoft-com:office:word" xmlns:wp="http://schemas.openxmlformats.org/drawingml/2006/wordprocessingDrawing" xmlns:wps="http://schemas.microsoft.com/office/word/2010/wordprocessingShape" xmlns:wpg="http://schemas.microsoft.com/office/word/2010/wordprocessingGroup" xmlns:mc="http://schemas.openxmlformats.org/markup-compatibility/2006" xmlns:wp14="http://schemas.microsoft.com/office/word/2010/wordprocessingDrawing" xmlns:w14="http://schemas.microsoft.com/office/word/2010/wordml" mc:Ignorable="w14 wp14">
   <w:body>
     <w:p>
+      <w:pPr>
+        <w:pStyle w:val="Normal"/>
+        <w:rPr/>
+      </w:pPr>
       <w:r>
-        <w:t>Игра '</w:t>
-      </w:r>
-      <w:proofErr w:type="spellStart"/>
-      <w:r>
-        <w:t>Танчики</w:t>
-      </w:r>
-      <w:proofErr w:type="spellEnd"/>
-      <w:r>
-        <w:t>'</w:t>
+        <w:rPr/>
+        <w:t>Игра 'Танчики'</w:t>
       </w:r>
     </w:p>
     <w:p>
+      <w:pPr>
+        <w:pStyle w:val="Normal"/>
+        <w:widowControl/>
+        <w:bidi w:val="0"/>
+        <w:spacing w:lineRule="auto" w:line="276" w:before="0" w:after="200"/>
+        <w:jc w:val="left"/>
+        <w:rPr/>
+      </w:pPr>
       <w:r>
-        <w:t>Игрок, управляя своим танком, должен уничтожить все вражеские танки. В игре будет несколько уровней и таблица рекордов, которая будет реализована с помощью базы данных.</w:t>
+        <w:rPr/>
+        <w:t>Игрок, управляя своим танком, должен уничтожить все вражеские танки. В игре будет несколько уровней и таблица рекордов.</w:t>
       </w:r>
     </w:p>
     <w:sectPr>
+      <w:type w:val="nextPage"/>
       <w:pgSz w:w="11906" w:h="16838"/>
-      <w:pgMar w:top="1134" w:right="850" w:bottom="1134" w:left="1701" w:header="708" w:footer="708" w:gutter="0"/>
-      <w:cols w:space="708"/>
-      <w:docGrid w:linePitch="360"/>
+      <w:pgMar w:left="1701" w:right="850" w:gutter="0" w:header="0" w:top="1134" w:footer="0" w:bottom="1134"/>
+      <w:pgNumType w:fmt="decimal"/>
+      <w:formProt w:val="false"/>
+      <w:textDirection w:val="lrTb"/>
+      <w:docGrid w:type="default" w:linePitch="360" w:charSpace="4096"/>
     </w:sectPr>
   </w:body>
 </w:document>
 </file>
 
 <file path=word/styles.xml><?xml version="1.0" encoding="utf-8"?>
-<w:styles xmlns:r="http://schemas.openxmlformats.org/officeDocument/2006/relationships" xmlns:w="http://schemas.openxmlformats.org/wordprocessingml/2006/main">
+<w:styles xmlns:w="http://schemas.openxmlformats.org/wordprocessingml/2006/main" xmlns:w14="http://schemas.microsoft.com/office/word/2010/wordml" xmlns:mc="http://schemas.openxmlformats.org/markup-compatibility/2006" mc:Ignorable="w14">
   <w:docDefaults>
     <w:rPrDefault>
       <w:rPr>
-        <w:rFonts w:asciiTheme="minorHAnsi" w:eastAsiaTheme="minorHAnsi" w:hAnsiTheme="minorHAnsi" w:cstheme="minorBidi"/>
+        <w:rFonts w:ascii="Calibri" w:hAnsi="Calibri" w:eastAsia="Calibri" w:cs="" w:asciiTheme="minorHAnsi" w:cstheme="minorBidi" w:eastAsiaTheme="minorHAnsi" w:hAnsiTheme="minorHAnsi"/>
         <w:sz w:val="22"/>
         <w:szCs w:val="22"/>
         <w:lang w:val="ru-RU" w:eastAsia="en-US" w:bidi="ar-SA"/>
@@ -43,13 +52,13 @@
     </w:rPrDefault>
     <w:pPrDefault>
       <w:pPr>
-        <w:spacing w:after="200" w:line="276" w:lineRule="auto"/>
+        <w:suppressAutoHyphens w:val="true"/>
       </w:pPr>
     </w:pPrDefault>
   </w:docDefaults>
   <w:latentStyles w:defLockedState="0" w:defUIPriority="99" w:defSemiHidden="1" w:defUnhideWhenUsed="1" w:defQFormat="0" w:count="267">
-    <w:lsdException w:name="Normal" w:semiHidden="0" w:uiPriority="0" w:unhideWhenUsed="0" w:qFormat="1"/>
-    <w:lsdException w:name="heading 1" w:semiHidden="0" w:uiPriority="9" w:unhideWhenUsed="0" w:qFormat="1"/>
+    <w:lsdException w:name="Normal" w:uiPriority="0" w:semiHidden="0" w:unhideWhenUsed="0" w:qFormat="1"/>
+    <w:lsdException w:name="heading 1" w:uiPriority="9" w:semiHidden="0" w:unhideWhenUsed="0" w:qFormat="1"/>
     <w:lsdException w:name="heading 2" w:uiPriority="9" w:qFormat="1"/>
     <w:lsdException w:name="heading 3" w:uiPriority="9" w:qFormat="1"/>
     <w:lsdException w:name="heading 4" w:uiPriority="9" w:qFormat="1"/>
@@ -68,134 +77,216 @@
     <w:lsdException w:name="toc 8" w:uiPriority="39"/>
     <w:lsdException w:name="toc 9" w:uiPriority="39"/>
     <w:lsdException w:name="caption" w:uiPriority="35" w:qFormat="1"/>
-    <w:lsdException w:name="Title" w:semiHidden="0" w:uiPriority="10" w:unhideWhenUsed="0" w:qFormat="1"/>
+    <w:lsdException w:name="Title" w:uiPriority="10" w:semiHidden="0" w:unhideWhenUsed="0" w:qFormat="1"/>
     <w:lsdException w:name="Default Paragraph Font" w:uiPriority="1"/>
-    <w:lsdException w:name="Subtitle" w:semiHidden="0" w:uiPriority="11" w:unhideWhenUsed="0" w:qFormat="1"/>
-    <w:lsdException w:name="Strong" w:semiHidden="0" w:uiPriority="22" w:unhideWhenUsed="0" w:qFormat="1"/>
-    <w:lsdException w:name="Emphasis" w:semiHidden="0" w:uiPriority="20" w:unhideWhenUsed="0" w:qFormat="1"/>
-    <w:lsdException w:name="Table Grid" w:semiHidden="0" w:uiPriority="59" w:unhideWhenUsed="0"/>
+    <w:lsdException w:name="Subtitle" w:uiPriority="11" w:semiHidden="0" w:unhideWhenUsed="0" w:qFormat="1"/>
+    <w:lsdException w:name="Strong" w:uiPriority="22" w:semiHidden="0" w:unhideWhenUsed="0" w:qFormat="1"/>
+    <w:lsdException w:name="Emphasis" w:uiPriority="20" w:semiHidden="0" w:unhideWhenUsed="0" w:qFormat="1"/>
+    <w:lsdException w:name="Table Grid" w:uiPriority="59" w:semiHidden="0" w:unhideWhenUsed="0"/>
     <w:lsdException w:name="Placeholder Text" w:unhideWhenUsed="0"/>
-    <w:lsdException w:name="No Spacing" w:semiHidden="0" w:uiPriority="1" w:unhideWhenUsed="0" w:qFormat="1"/>
-    <w:lsdException w:name="Light Shading" w:semiHidden="0" w:uiPriority="60" w:unhideWhenUsed="0"/>
-    <w:lsdException w:name="Light List" w:semiHidden="0" w:uiPriority="61" w:unhideWhenUsed="0"/>
-    <w:lsdException w:name="Light Grid" w:semiHidden="0" w:uiPriority="62" w:unhideWhenUsed="0"/>
-    <w:lsdException w:name="Medium Shading 1" w:semiHidden="0" w:uiPriority="63" w:unhideWhenUsed="0"/>
-    <w:lsdException w:name="Medium Shading 2" w:semiHidden="0" w:uiPriority="64" w:unhideWhenUsed="0"/>
-    <w:lsdException w:name="Medium List 1" w:semiHidden="0" w:uiPriority="65" w:unhideWhenUsed="0"/>
-    <w:lsdException w:name="Medium List 2" w:semiHidden="0" w:uiPriority="66" w:unhideWhenUsed="0"/>
-    <w:lsdException w:name="Medium Grid 1" w:semiHidden="0" w:uiPriority="67" w:unhideWhenUsed="0"/>
-    <w:lsdException w:name="Medium Grid 2" w:semiHidden="0" w:uiPriority="68" w:unhideWhenUsed="0"/>
-    <w:lsdException w:name="Medium Grid 3" w:semiHidden="0" w:uiPriority="69" w:unhideWhenUsed="0"/>
-    <w:lsdException w:name="Dark List" w:semiHidden="0" w:uiPriority="70" w:unhideWhenUsed="0"/>
-    <w:lsdException w:name="Colorful Shading" w:semiHidden="0" w:uiPriority="71" w:unhideWhenUsed="0"/>
-    <w:lsdException w:name="Colorful List" w:semiHidden="0" w:uiPriority="72" w:unhideWhenUsed="0"/>
-    <w:lsdException w:name="Colorful Grid" w:semiHidden="0" w:uiPriority="73" w:unhideWhenUsed="0"/>
-    <w:lsdException w:name="Light Shading Accent 1" w:semiHidden="0" w:uiPriority="60" w:unhideWhenUsed="0"/>
-    <w:lsdException w:name="Light List Accent 1" w:semiHidden="0" w:uiPriority="61" w:unhideWhenUsed="0"/>
-    <w:lsdException w:name="Light Grid Accent 1" w:semiHidden="0" w:uiPriority="62" w:unhideWhenUsed="0"/>
-    <w:lsdException w:name="Medium Shading 1 Accent 1" w:semiHidden="0" w:uiPriority="63" w:unhideWhenUsed="0"/>
-    <w:lsdException w:name="Medium Shading 2 Accent 1" w:semiHidden="0" w:uiPriority="64" w:unhideWhenUsed="0"/>
-    <w:lsdException w:name="Medium List 1 Accent 1" w:semiHidden="0" w:uiPriority="65" w:unhideWhenUsed="0"/>
+    <w:lsdException w:name="No Spacing" w:uiPriority="1" w:semiHidden="0" w:unhideWhenUsed="0" w:qFormat="1"/>
+    <w:lsdException w:name="Light Shading" w:uiPriority="60" w:semiHidden="0" w:unhideWhenUsed="0"/>
+    <w:lsdException w:name="Light List" w:uiPriority="61" w:semiHidden="0" w:unhideWhenUsed="0"/>
+    <w:lsdException w:name="Light Grid" w:uiPriority="62" w:semiHidden="0" w:unhideWhenUsed="0"/>
+    <w:lsdException w:name="Medium Shading 1" w:uiPriority="63" w:semiHidden="0" w:unhideWhenUsed="0"/>
+    <w:lsdException w:name="Medium Shading 2" w:uiPriority="64" w:semiHidden="0" w:unhideWhenUsed="0"/>
+    <w:lsdException w:name="Medium List 1" w:uiPriority="65" w:semiHidden="0" w:unhideWhenUsed="0"/>
+    <w:lsdException w:name="Medium List 2" w:uiPriority="66" w:semiHidden="0" w:unhideWhenUsed="0"/>
+    <w:lsdException w:name="Medium Grid 1" w:uiPriority="67" w:semiHidden="0" w:unhideWhenUsed="0"/>
+    <w:lsdException w:name="Medium Grid 2" w:uiPriority="68" w:semiHidden="0" w:unhideWhenUsed="0"/>
+    <w:lsdException w:name="Medium Grid 3" w:uiPriority="69" w:semiHidden="0" w:unhideWhenUsed="0"/>
+    <w:lsdException w:name="Dark List" w:uiPriority="70" w:semiHidden="0" w:unhideWhenUsed="0"/>
+    <w:lsdException w:name="Colorful Shading" w:uiPriority="71" w:semiHidden="0" w:unhideWhenUsed="0"/>
+    <w:lsdException w:name="Colorful List" w:uiPriority="72" w:semiHidden="0" w:unhideWhenUsed="0"/>
+    <w:lsdException w:name="Colorful Grid" w:uiPriority="73" w:semiHidden="0" w:unhideWhenUsed="0"/>
+    <w:lsdException w:name="Light Shading Accent 1" w:uiPriority="60" w:semiHidden="0" w:unhideWhenUsed="0"/>
+    <w:lsdException w:name="Light List Accent 1" w:uiPriority="61" w:semiHidden="0" w:unhideWhenUsed="0"/>
+    <w:lsdException w:name="Light Grid Accent 1" w:uiPriority="62" w:semiHidden="0" w:unhideWhenUsed="0"/>
+    <w:lsdException w:name="Medium Shading 1 Accent 1" w:uiPriority="63" w:semiHidden="0" w:unhideWhenUsed="0"/>
+    <w:lsdException w:name="Medium Shading 2 Accent 1" w:uiPriority="64" w:semiHidden="0" w:unhideWhenUsed="0"/>
+    <w:lsdException w:name="Medium List 1 Accent 1" w:uiPriority="65" w:semiHidden="0" w:unhideWhenUsed="0"/>
     <w:lsdException w:name="Revision" w:unhideWhenUsed="0"/>
-    <w:lsdException w:name="List Paragraph" w:semiHidden="0" w:uiPriority="34" w:unhideWhenUsed="0" w:qFormat="1"/>
-    <w:lsdException w:name="Quote" w:semiHidden="0" w:uiPriority="29" w:unhideWhenUsed="0" w:qFormat="1"/>
-    <w:lsdException w:name="Intense Quote" w:semiHidden="0" w:uiPriority="30" w:unhideWhenUsed="0" w:qFormat="1"/>
-    <w:lsdException w:name="Medium List 2 Accent 1" w:semiHidden="0" w:uiPriority="66" w:unhideWhenUsed="0"/>
-    <w:lsdException w:name="Medium Grid 1 Accent 1" w:semiHidden="0" w:uiPriority="67" w:unhideWhenUsed="0"/>
-    <w:lsdException w:name="Medium Grid 2 Accent 1" w:semiHidden="0" w:uiPriority="68" w:unhideWhenUsed="0"/>
-    <w:lsdException w:name="Medium Grid 3 Accent 1" w:semiHidden="0" w:uiPriority="69" w:unhideWhenUsed="0"/>
-    <w:lsdException w:name="Dark List Accent 1" w:semiHidden="0" w:uiPriority="70" w:unhideWhenUsed="0"/>
-    <w:lsdException w:name="Colorful Shading Accent 1" w:semiHidden="0" w:uiPriority="71" w:unhideWhenUsed="0"/>
-    <w:lsdException w:name="Colorful List Accent 1" w:semiHidden="0" w:uiPriority="72" w:unhideWhenUsed="0"/>
-    <w:lsdException w:name="Colorful Grid Accent 1" w:semiHidden="0" w:uiPriority="73" w:unhideWhenUsed="0"/>
-    <w:lsdException w:name="Light Shading Accent 2" w:semiHidden="0" w:uiPriority="60" w:unhideWhenUsed="0"/>
-    <w:lsdException w:name="Light List Accent 2" w:semiHidden="0" w:uiPriority="61" w:unhideWhenUsed="0"/>
-    <w:lsdException w:name="Light Grid Accent 2" w:semiHidden="0" w:uiPriority="62" w:unhideWhenUsed="0"/>
-    <w:lsdException w:name="Medium Shading 1 Accent 2" w:semiHidden="0" w:uiPriority="63" w:unhideWhenUsed="0"/>
-    <w:lsdException w:name="Medium Shading 2 Accent 2" w:semiHidden="0" w:uiPriority="64" w:unhideWhenUsed="0"/>
-    <w:lsdException w:name="Medium List 1 Accent 2" w:semiHidden="0" w:uiPriority="65" w:unhideWhenUsed="0"/>
-    <w:lsdException w:name="Medium List 2 Accent 2" w:semiHidden="0" w:uiPriority="66" w:unhideWhenUsed="0"/>
-    <w:lsdException w:name="Medium Grid 1 Accent 2" w:semiHidden="0" w:uiPriority="67" w:unhideWhenUsed="0"/>
-    <w:lsdException w:name="Medium Grid 2 Accent 2" w:semiHidden="0" w:uiPriority="68" w:unhideWhenUsed="0"/>
-    <w:lsdException w:name="Medium Grid 3 Accent 2" w:semiHidden="0" w:uiPriority="69" w:unhideWhenUsed="0"/>
-    <w:lsdException w:name="Dark List Accent 2" w:semiHidden="0" w:uiPriority="70" w:unhideWhenUsed="0"/>
-    <w:lsdException w:name="Colorful Shading Accent 2" w:semiHidden="0" w:uiPriority="71" w:unhideWhenUsed="0"/>
-    <w:lsdException w:name="Colorful List Accent 2" w:semiHidden="0" w:uiPriority="72" w:unhideWhenUsed="0"/>
-    <w:lsdException w:name="Colorful Grid Accent 2" w:semiHidden="0" w:uiPriority="73" w:unhideWhenUsed="0"/>
-    <w:lsdException w:name="Light Shading Accent 3" w:semiHidden="0" w:uiPriority="60" w:unhideWhenUsed="0"/>
-    <w:lsdException w:name="Light List Accent 3" w:semiHidden="0" w:uiPriority="61" w:unhideWhenUsed="0"/>
-    <w:lsdException w:name="Light Grid Accent 3" w:semiHidden="0" w:uiPriority="62" w:unhideWhenUsed="0"/>
-    <w:lsdException w:name="Medium Shading 1 Accent 3" w:semiHidden="0" w:uiPriority="63" w:unhideWhenUsed="0"/>
-    <w:lsdException w:name="Medium Shading 2 Accent 3" w:semiHidden="0" w:uiPriority="64" w:unhideWhenUsed="0"/>
-    <w:lsdException w:name="Medium List 1 Accent 3" w:semiHidden="0" w:uiPriority="65" w:unhideWhenUsed="0"/>
-    <w:lsdException w:name="Medium List 2 Accent 3" w:semiHidden="0" w:uiPriority="66" w:unhideWhenUsed="0"/>
-    <w:lsdException w:name="Medium Grid 1 Accent 3" w:semiHidden="0" w:uiPriority="67" w:unhideWhenUsed="0"/>
-    <w:lsdException w:name="Medium Grid 2 Accent 3" w:semiHidden="0" w:uiPriority="68" w:unhideWhenUsed="0"/>
-    <w:lsdException w:name="Medium Grid 3 Accent 3" w:semiHidden="0" w:uiPriority="69" w:unhideWhenUsed="0"/>
-    <w:lsdException w:name="Dark List Accent 3" w:semiHidden="0" w:uiPriority="70" w:unhideWhenUsed="0"/>
-    <w:lsdException w:name="Colorful Shading Accent 3" w:semiHidden="0" w:uiPriority="71" w:unhideWhenUsed="0"/>
-    <w:lsdException w:name="Colorful List Accent 3" w:semiHidden="0" w:uiPriority="72" w:unhideWhenUsed="0"/>
-    <w:lsdException w:name="Colorful Grid Accent 3" w:semiHidden="0" w:uiPriority="73" w:unhideWhenUsed="0"/>
-    <w:lsdException w:name="Light Shading Accent 4" w:semiHidden="0" w:uiPriority="60" w:unhideWhenUsed="0"/>
-    <w:lsdException w:name="Light List Accent 4" w:semiHidden="0" w:uiPriority="61" w:unhideWhenUsed="0"/>
-    <w:lsdException w:name="Light Grid Accent 4" w:semiHidden="0" w:uiPriority="62" w:unhideWhenUsed="0"/>
-    <w:lsdException w:name="Medium Shading 1 Accent 4" w:semiHidden="0" w:uiPriority="63" w:unhideWhenUsed="0"/>
-    <w:lsdException w:name="Medium Shading 2 Accent 4" w:semiHidden="0" w:uiPriority="64" w:unhideWhenUsed="0"/>
-    <w:lsdException w:name="Medium List 1 Accent 4" w:semiHidden="0" w:uiPriority="65" w:unhideWhenUsed="0"/>
-    <w:lsdException w:name="Medium List 2 Accent 4" w:semiHidden="0" w:uiPriority="66" w:unhideWhenUsed="0"/>
-    <w:lsdException w:name="Medium Grid 1 Accent 4" w:semiHidden="0" w:uiPriority="67" w:unhideWhenUsed="0"/>
-    <w:lsdException w:name="Medium Grid 2 Accent 4" w:semiHidden="0" w:uiPriority="68" w:unhideWhenUsed="0"/>
-    <w:lsdException w:name="Medium Grid 3 Accent 4" w:semiHidden="0" w:uiPriority="69" w:unhideWhenUsed="0"/>
-    <w:lsdException w:name="Dark List Accent 4" w:semiHidden="0" w:uiPriority="70" w:unhideWhenUsed="0"/>
-    <w:lsdException w:name="Colorful Shading Accent 4" w:semiHidden="0" w:uiPriority="71" w:unhideWhenUsed="0"/>
-    <w:lsdException w:name="Colorful List Accent 4" w:semiHidden="0" w:uiPriority="72" w:unhideWhenUsed="0"/>
-    <w:lsdException w:name="Colorful Grid Accent 4" w:semiHidden="0" w:uiPriority="73" w:unhideWhenUsed="0"/>
-    <w:lsdException w:name="Light Shading Accent 5" w:semiHidden="0" w:uiPriority="60" w:unhideWhenUsed="0"/>
-    <w:lsdException w:name="Light List Accent 5" w:semiHidden="0" w:uiPriority="61" w:unhideWhenUsed="0"/>
-    <w:lsdException w:name="Light Grid Accent 5" w:semiHidden="0" w:uiPriority="62" w:unhideWhenUsed="0"/>
-    <w:lsdException w:name="Medium Shading 1 Accent 5" w:semiHidden="0" w:uiPriority="63" w:unhideWhenUsed="0"/>
-    <w:lsdException w:name="Medium Shading 2 Accent 5" w:semiHidden="0" w:uiPriority="64" w:unhideWhenUsed="0"/>
-    <w:lsdException w:name="Medium List 1 Accent 5" w:semiHidden="0" w:uiPriority="65" w:unhideWhenUsed="0"/>
-    <w:lsdException w:name="Medium List 2 Accent 5" w:semiHidden="0" w:uiPriority="66" w:unhideWhenUsed="0"/>
-    <w:lsdException w:name="Medium Grid 1 Accent 5" w:semiHidden="0" w:uiPriority="67" w:unhideWhenUsed="0"/>
-    <w:lsdException w:name="Medium Grid 2 Accent 5" w:semiHidden="0" w:uiPriority="68" w:unhideWhenUsed="0"/>
-    <w:lsdException w:name="Medium Grid 3 Accent 5" w:semiHidden="0" w:uiPriority="69" w:unhideWhenUsed="0"/>
-    <w:lsdException w:name="Dark List Accent 5" w:semiHidden="0" w:uiPriority="70" w:unhideWhenUsed="0"/>
-    <w:lsdException w:name="Colorful Shading Accent 5" w:semiHidden="0" w:uiPriority="71" w:unhideWhenUsed="0"/>
-    <w:lsdException w:name="Colorful List Accent 5" w:semiHidden="0" w:uiPriority="72" w:unhideWhenUsed="0"/>
-    <w:lsdException w:name="Colorful Grid Accent 5" w:semiHidden="0" w:uiPriority="73" w:unhideWhenUsed="0"/>
-    <w:lsdException w:name="Light Shading Accent 6" w:semiHidden="0" w:uiPriority="60" w:unhideWhenUsed="0"/>
-    <w:lsdException w:name="Light List Accent 6" w:semiHidden="0" w:uiPriority="61" w:unhideWhenUsed="0"/>
-    <w:lsdException w:name="Light Grid Accent 6" w:semiHidden="0" w:uiPriority="62" w:unhideWhenUsed="0"/>
-    <w:lsdException w:name="Medium Shading 1 Accent 6" w:semiHidden="0" w:uiPriority="63" w:unhideWhenUsed="0"/>
-    <w:lsdException w:name="Medium Shading 2 Accent 6" w:semiHidden="0" w:uiPriority="64" w:unhideWhenUsed="0"/>
-    <w:lsdException w:name="Medium List 1 Accent 6" w:semiHidden="0" w:uiPriority="65" w:unhideWhenUsed="0"/>
-    <w:lsdException w:name="Medium List 2 Accent 6" w:semiHidden="0" w:uiPriority="66" w:unhideWhenUsed="0"/>
-    <w:lsdException w:name="Medium Grid 1 Accent 6" w:semiHidden="0" w:uiPriority="67" w:unhideWhenUsed="0"/>
-    <w:lsdException w:name="Medium Grid 2 Accent 6" w:semiHidden="0" w:uiPriority="68" w:unhideWhenUsed="0"/>
-    <w:lsdException w:name="Medium Grid 3 Accent 6" w:semiHidden="0" w:uiPriority="69" w:unhideWhenUsed="0"/>
-    <w:lsdException w:name="Dark List Accent 6" w:semiHidden="0" w:uiPriority="70" w:unhideWhenUsed="0"/>
-    <w:lsdException w:name="Colorful Shading Accent 6" w:semiHidden="0" w:uiPriority="71" w:unhideWhenUsed="0"/>
-    <w:lsdException w:name="Colorful List Accent 6" w:semiHidden="0" w:uiPriority="72" w:unhideWhenUsed="0"/>
-    <w:lsdException w:name="Colorful Grid Accent 6" w:semiHidden="0" w:uiPriority="73" w:unhideWhenUsed="0"/>
-    <w:lsdException w:name="Subtle Emphasis" w:semiHidden="0" w:uiPriority="19" w:unhideWhenUsed="0" w:qFormat="1"/>
-    <w:lsdException w:name="Intense Emphasis" w:semiHidden="0" w:uiPriority="21" w:unhideWhenUsed="0" w:qFormat="1"/>
-    <w:lsdException w:name="Subtle Reference" w:semiHidden="0" w:uiPriority="31" w:unhideWhenUsed="0" w:qFormat="1"/>
-    <w:lsdException w:name="Intense Reference" w:semiHidden="0" w:uiPriority="32" w:unhideWhenUsed="0" w:qFormat="1"/>
-    <w:lsdException w:name="Book Title" w:semiHidden="0" w:uiPriority="33" w:unhideWhenUsed="0" w:qFormat="1"/>
+    <w:lsdException w:name="List Paragraph" w:uiPriority="34" w:semiHidden="0" w:unhideWhenUsed="0" w:qFormat="1"/>
+    <w:lsdException w:name="Quote" w:uiPriority="29" w:semiHidden="0" w:unhideWhenUsed="0" w:qFormat="1"/>
+    <w:lsdException w:name="Intense Quote" w:uiPriority="30" w:semiHidden="0" w:unhideWhenUsed="0" w:qFormat="1"/>
+    <w:lsdException w:name="Medium List 2 Accent 1" w:uiPriority="66" w:semiHidden="0" w:unhideWhenUsed="0"/>
+    <w:lsdException w:name="Medium Grid 1 Accent 1" w:uiPriority="67" w:semiHidden="0" w:unhideWhenUsed="0"/>
+    <w:lsdException w:name="Medium Grid 2 Accent 1" w:uiPriority="68" w:semiHidden="0" w:unhideWhenUsed="0"/>
+    <w:lsdException w:name="Medium Grid 3 Accent 1" w:uiPriority="69" w:semiHidden="0" w:unhideWhenUsed="0"/>
+    <w:lsdException w:name="Dark List Accent 1" w:uiPriority="70" w:semiHidden="0" w:unhideWhenUsed="0"/>
+    <w:lsdException w:name="Colorful Shading Accent 1" w:uiPriority="71" w:semiHidden="0" w:unhideWhenUsed="0"/>
+    <w:lsdException w:name="Colorful List Accent 1" w:uiPriority="72" w:semiHidden="0" w:unhideWhenUsed="0"/>
+    <w:lsdException w:name="Colorful Grid Accent 1" w:uiPriority="73" w:semiHidden="0" w:unhideWhenUsed="0"/>
+    <w:lsdException w:name="Light Shading Accent 2" w:uiPriority="60" w:semiHidden="0" w:unhideWhenUsed="0"/>
+    <w:lsdException w:name="Light List Accent 2" w:uiPriority="61" w:semiHidden="0" w:unhideWhenUsed="0"/>
+    <w:lsdException w:name="Light Grid Accent 2" w:uiPriority="62" w:semiHidden="0" w:unhideWhenUsed="0"/>
+    <w:lsdException w:name="Medium Shading 1 Accent 2" w:uiPriority="63" w:semiHidden="0" w:unhideWhenUsed="0"/>
+    <w:lsdException w:name="Medium Shading 2 Accent 2" w:uiPriority="64" w:semiHidden="0" w:unhideWhenUsed="0"/>
+    <w:lsdException w:name="Medium List 1 Accent 2" w:uiPriority="65" w:semiHidden="0" w:unhideWhenUsed="0"/>
+    <w:lsdException w:name="Medium List 2 Accent 2" w:uiPriority="66" w:semiHidden="0" w:unhideWhenUsed="0"/>
+    <w:lsdException w:name="Medium Grid 1 Accent 2" w:uiPriority="67" w:semiHidden="0" w:unhideWhenUsed="0"/>
+    <w:lsdException w:name="Medium Grid 2 Accent 2" w:uiPriority="68" w:semiHidden="0" w:unhideWhenUsed="0"/>
+    <w:lsdException w:name="Medium Grid 3 Accent 2" w:uiPriority="69" w:semiHidden="0" w:unhideWhenUsed="0"/>
+    <w:lsdException w:name="Dark List Accent 2" w:uiPriority="70" w:semiHidden="0" w:unhideWhenUsed="0"/>
+    <w:lsdException w:name="Colorful Shading Accent 2" w:uiPriority="71" w:semiHidden="0" w:unhideWhenUsed="0"/>
+    <w:lsdException w:name="Colorful List Accent 2" w:uiPriority="72" w:semiHidden="0" w:unhideWhenUsed="0"/>
+    <w:lsdException w:name="Colorful Grid Accent 2" w:uiPriority="73" w:semiHidden="0" w:unhideWhenUsed="0"/>
+    <w:lsdException w:name="Light Shading Accent 3" w:uiPriority="60" w:semiHidden="0" w:unhideWhenUsed="0"/>
+    <w:lsdException w:name="Light List Accent 3" w:uiPriority="61" w:semiHidden="0" w:unhideWhenUsed="0"/>
+    <w:lsdException w:name="Light Grid Accent 3" w:uiPriority="62" w:semiHidden="0" w:unhideWhenUsed="0"/>
+    <w:lsdException w:name="Medium Shading 1 Accent 3" w:uiPriority="63" w:semiHidden="0" w:unhideWhenUsed="0"/>
+    <w:lsdException w:name="Medium Shading 2 Accent 3" w:uiPriority="64" w:semiHidden="0" w:unhideWhenUsed="0"/>
+    <w:lsdException w:name="Medium List 1 Accent 3" w:uiPriority="65" w:semiHidden="0" w:unhideWhenUsed="0"/>
+    <w:lsdException w:name="Medium List 2 Accent 3" w:uiPriority="66" w:semiHidden="0" w:unhideWhenUsed="0"/>
+    <w:lsdException w:name="Medium Grid 1 Accent 3" w:uiPriority="67" w:semiHidden="0" w:unhideWhenUsed="0"/>
+    <w:lsdException w:name="Medium Grid 2 Accent 3" w:uiPriority="68" w:semiHidden="0" w:unhideWhenUsed="0"/>
+    <w:lsdException w:name="Medium Grid 3 Accent 3" w:uiPriority="69" w:semiHidden="0" w:unhideWhenUsed="0"/>
+    <w:lsdException w:name="Dark List Accent 3" w:uiPriority="70" w:semiHidden="0" w:unhideWhenUsed="0"/>
+    <w:lsdException w:name="Colorful Shading Accent 3" w:uiPriority="71" w:semiHidden="0" w:unhideWhenUsed="0"/>
+    <w:lsdException w:name="Colorful List Accent 3" w:uiPriority="72" w:semiHidden="0" w:unhideWhenUsed="0"/>
+    <w:lsdException w:name="Colorful Grid Accent 3" w:uiPriority="73" w:semiHidden="0" w:unhideWhenUsed="0"/>
+    <w:lsdException w:name="Light Shading Accent 4" w:uiPriority="60" w:semiHidden="0" w:unhideWhenUsed="0"/>
+    <w:lsdException w:name="Light List Accent 4" w:uiPriority="61" w:semiHidden="0" w:unhideWhenUsed="0"/>
+    <w:lsdException w:name="Light Grid Accent 4" w:uiPriority="62" w:semiHidden="0" w:unhideWhenUsed="0"/>
+    <w:lsdException w:name="Medium Shading 1 Accent 4" w:uiPriority="63" w:semiHidden="0" w:unhideWhenUsed="0"/>
+    <w:lsdException w:name="Medium Shading 2 Accent 4" w:uiPriority="64" w:semiHidden="0" w:unhideWhenUsed="0"/>
+    <w:lsdException w:name="Medium List 1 Accent 4" w:uiPriority="65" w:semiHidden="0" w:unhideWhenUsed="0"/>
+    <w:lsdException w:name="Medium List 2 Accent 4" w:uiPriority="66" w:semiHidden="0" w:unhideWhenUsed="0"/>
+    <w:lsdException w:name="Medium Grid 1 Accent 4" w:uiPriority="67" w:semiHidden="0" w:unhideWhenUsed="0"/>
+    <w:lsdException w:name="Medium Grid 2 Accent 4" w:uiPriority="68" w:semiHidden="0" w:unhideWhenUsed="0"/>
+    <w:lsdException w:name="Medium Grid 3 Accent 4" w:uiPriority="69" w:semiHidden="0" w:unhideWhenUsed="0"/>
+    <w:lsdException w:name="Dark List Accent 4" w:uiPriority="70" w:semiHidden="0" w:unhideWhenUsed="0"/>
+    <w:lsdException w:name="Colorful Shading Accent 4" w:uiPriority="71" w:semiHidden="0" w:unhideWhenUsed="0"/>
+    <w:lsdException w:name="Colorful List Accent 4" w:uiPriority="72" w:semiHidden="0" w:unhideWhenUsed="0"/>
+    <w:lsdException w:name="Colorful Grid Accent 4" w:uiPriority="73" w:semiHidden="0" w:unhideWhenUsed="0"/>
+    <w:lsdException w:name="Light Shading Accent 5" w:uiPriority="60" w:semiHidden="0" w:unhideWhenUsed="0"/>
+    <w:lsdException w:name="Light List Accent 5" w:uiPriority="61" w:semiHidden="0" w:unhideWhenUsed="0"/>
+    <w:lsdException w:name="Light Grid Accent 5" w:uiPriority="62" w:semiHidden="0" w:unhideWhenUsed="0"/>
+    <w:lsdException w:name="Medium Shading 1 Accent 5" w:uiPriority="63" w:semiHidden="0" w:unhideWhenUsed="0"/>
+    <w:lsdException w:name="Medium Shading 2 Accent 5" w:uiPriority="64" w:semiHidden="0" w:unhideWhenUsed="0"/>
+    <w:lsdException w:name="Medium List 1 Accent 5" w:uiPriority="65" w:semiHidden="0" w:unhideWhenUsed="0"/>
+    <w:lsdException w:name="Medium List 2 Accent 5" w:uiPriority="66" w:semiHidden="0" w:unhideWhenUsed="0"/>
+    <w:lsdException w:name="Medium Grid 1 Accent 5" w:uiPriority="67" w:semiHidden="0" w:unhideWhenUsed="0"/>
+    <w:lsdException w:name="Medium Grid 2 Accent 5" w:uiPriority="68" w:semiHidden="0" w:unhideWhenUsed="0"/>
+    <w:lsdException w:name="Medium Grid 3 Accent 5" w:uiPriority="69" w:semiHidden="0" w:unhideWhenUsed="0"/>
+    <w:lsdException w:name="Dark List Accent 5" w:uiPriority="70" w:semiHidden="0" w:unhideWhenUsed="0"/>
+    <w:lsdException w:name="Colorful Shading Accent 5" w:uiPriority="71" w:semiHidden="0" w:unhideWhenUsed="0"/>
+    <w:lsdException w:name="Colorful List Accent 5" w:uiPriority="72" w:semiHidden="0" w:unhideWhenUsed="0"/>
+    <w:lsdException w:name="Colorful Grid Accent 5" w:uiPriority="73" w:semiHidden="0" w:unhideWhenUsed="0"/>
+    <w:lsdException w:name="Light Shading Accent 6" w:uiPriority="60" w:semiHidden="0" w:unhideWhenUsed="0"/>
+    <w:lsdException w:name="Light List Accent 6" w:uiPriority="61" w:semiHidden="0" w:unhideWhenUsed="0"/>
+    <w:lsdException w:name="Light Grid Accent 6" w:uiPriority="62" w:semiHidden="0" w:unhideWhenUsed="0"/>
+    <w:lsdException w:name="Medium Shading 1 Accent 6" w:uiPriority="63" w:semiHidden="0" w:unhideWhenUsed="0"/>
+    <w:lsdException w:name="Medium Shading 2 Accent 6" w:uiPriority="64" w:semiHidden="0" w:unhideWhenUsed="0"/>
+    <w:lsdException w:name="Medium List 1 Accent 6" w:uiPriority="65" w:semiHidden="0" w:unhideWhenUsed="0"/>
+    <w:lsdException w:name="Medium List 2 Accent 6" w:uiPriority="66" w:semiHidden="0" w:unhideWhenUsed="0"/>
+    <w:lsdException w:name="Medium Grid 1 Accent 6" w:uiPriority="67" w:semiHidden="0" w:unhideWhenUsed="0"/>
+    <w:lsdException w:name="Medium Grid 2 Accent 6" w:uiPriority="68" w:semiHidden="0" w:unhideWhenUsed="0"/>
+    <w:lsdException w:name="Medium Grid 3 Accent 6" w:uiPriority="69" w:semiHidden="0" w:unhideWhenUsed="0"/>
+    <w:lsdException w:name="Dark List Accent 6" w:uiPriority="70" w:semiHidden="0" w:unhideWhenUsed="0"/>
+    <w:lsdException w:name="Colorful Shading Accent 6" w:uiPriority="71" w:semiHidden="0" w:unhideWhenUsed="0"/>
+    <w:lsdException w:name="Colorful List Accent 6" w:uiPriority="72" w:semiHidden="0" w:unhideWhenUsed="0"/>
+    <w:lsdException w:name="Colorful Grid Accent 6" w:uiPriority="73" w:semiHidden="0" w:unhideWhenUsed="0"/>
+    <w:lsdException w:name="Subtle Emphasis" w:uiPriority="19" w:semiHidden="0" w:unhideWhenUsed="0" w:qFormat="1"/>
+    <w:lsdException w:name="Intense Emphasis" w:uiPriority="21" w:semiHidden="0" w:unhideWhenUsed="0" w:qFormat="1"/>
+    <w:lsdException w:name="Subtle Reference" w:uiPriority="31" w:semiHidden="0" w:unhideWhenUsed="0" w:qFormat="1"/>
+    <w:lsdException w:name="Intense Reference" w:uiPriority="32" w:semiHidden="0" w:unhideWhenUsed="0" w:qFormat="1"/>
+    <w:lsdException w:name="Book Title" w:uiPriority="33" w:semiHidden="0" w:unhideWhenUsed="0" w:qFormat="1"/>
     <w:lsdException w:name="Bibliography" w:uiPriority="37"/>
     <w:lsdException w:name="TOC Heading" w:uiPriority="39" w:qFormat="1"/>
   </w:latentStyles>
-  <w:style w:type="paragraph" w:default="1" w:styleId="a">
+  <w:style w:type="paragraph" w:styleId="Normal" w:default="1">
     <w:name w:val="Normal"/>
     <w:qFormat/>
-    <w:rsid w:val="002D56A3"/>
-  </w:style>
-  <w:style w:type="character" w:default="1" w:styleId="a0">
+    <w:rsid w:val="002d56a3"/>
+    <w:pPr>
+      <w:widowControl/>
+      <w:bidi w:val="0"/>
+      <w:spacing w:lineRule="auto" w:line="276" w:before="0" w:after="200"/>
+      <w:jc w:val="left"/>
+    </w:pPr>
+    <w:rPr>
+      <w:rFonts w:ascii="Calibri" w:hAnsi="Calibri" w:eastAsia="Calibri" w:cs="" w:asciiTheme="minorHAnsi" w:cstheme="minorBidi" w:eastAsiaTheme="minorHAnsi" w:hAnsiTheme="minorHAnsi"/>
+      <w:color w:val="auto"/>
+      <w:kern w:val="0"/>
+      <w:sz w:val="22"/>
+      <w:szCs w:val="22"/>
+      <w:lang w:val="ru-RU" w:eastAsia="en-US" w:bidi="ar-SA"/>
+    </w:rPr>
+  </w:style>
+  <w:style w:type="character" w:styleId="DefaultParagraphFont" w:default="1">
     <w:name w:val="Default Paragraph Font"/>
     <w:uiPriority w:val="1"/>
     <w:semiHidden/>
     <w:unhideWhenUsed/>
+    <w:qFormat/>
+    <w:rPr/>
+  </w:style>
+  <w:style w:type="paragraph" w:styleId="Style14">
+    <w:name w:val="Заголовок"/>
+    <w:basedOn w:val="Normal"/>
+    <w:next w:val="Style15"/>
+    <w:qFormat/>
+    <w:pPr>
+      <w:keepNext w:val="true"/>
+      <w:spacing w:before="240" w:after="120"/>
+    </w:pPr>
+    <w:rPr>
+      <w:rFonts w:ascii="Liberation Sans" w:hAnsi="Liberation Sans" w:eastAsia="Microsoft YaHei" w:cs="Arial"/>
+      <w:sz w:val="28"/>
+      <w:szCs w:val="28"/>
+    </w:rPr>
+  </w:style>
+  <w:style w:type="paragraph" w:styleId="Style15">
+    <w:name w:val="Body Text"/>
+    <w:basedOn w:val="Normal"/>
+    <w:pPr>
+      <w:spacing w:lineRule="auto" w:line="276" w:before="0" w:after="140"/>
+    </w:pPr>
+    <w:rPr/>
+  </w:style>
+  <w:style w:type="paragraph" w:styleId="Style16">
+    <w:name w:val="List"/>
+    <w:basedOn w:val="Style15"/>
+    <w:pPr/>
+    <w:rPr>
+      <w:rFonts w:cs="Arial"/>
+    </w:rPr>
+  </w:style>
+  <w:style w:type="paragraph" w:styleId="Style17">
+    <w:name w:val="Caption"/>
+    <w:basedOn w:val="Normal"/>
+    <w:qFormat/>
+    <w:pPr>
+      <w:suppressLineNumbers/>
+      <w:spacing w:before="120" w:after="120"/>
+    </w:pPr>
+    <w:rPr>
+      <w:rFonts w:cs="Arial"/>
+      <w:i/>
+      <w:iCs/>
+      <w:sz w:val="24"/>
+      <w:szCs w:val="24"/>
+    </w:rPr>
+  </w:style>
+  <w:style w:type="paragraph" w:styleId="Style18">
+    <w:name w:val="Указатель"/>
+    <w:basedOn w:val="Normal"/>
+    <w:qFormat/>
+    <w:pPr>
+      <w:suppressLineNumbers/>
+    </w:pPr>
+    <w:rPr>
+      <w:rFonts w:cs="Arial"/>
+      <w:lang w:val="zxx" w:eastAsia="zxx" w:bidi="zxx"/>
+    </w:rPr>
+  </w:style>
+  <w:style w:type="numbering" w:styleId="NoList" w:default="1">
+    <w:name w:val="No List"/>
+    <w:uiPriority w:val="99"/>
+    <w:semiHidden/>
+    <w:unhideWhenUsed/>
+    <w:qFormat/>
   </w:style>
   <w:style w:type="table" w:default="1" w:styleId="a1">
     <w:name w:val="Normal Table"/>
@@ -204,7 +295,6 @@
     <w:unhideWhenUsed/>
     <w:qFormat/>
     <w:tblPr>
-      <w:tblInd w:w="0" w:type="dxa"/>
       <w:tblCellMar>
         <w:top w:w="0" w:type="dxa"/>
         <w:left w:w="108" w:type="dxa"/>
@@ -212,12 +302,6 @@
         <w:right w:w="108" w:type="dxa"/>
       </w:tblCellMar>
     </w:tblPr>
-  </w:style>
-  <w:style w:type="numbering" w:default="1" w:styleId="a2">
-    <w:name w:val="No List"/>
-    <w:uiPriority w:val="99"/>
-    <w:semiHidden/>
-    <w:unhideWhenUsed/>
   </w:style>
 </w:styles>
 </file>

</xml_diff>